<commit_message>
Terminamos la guia 8 y la entregamos, ya agregamos la guia 9
</commit_message>
<xml_diff>
--- a/PreMatematica/Guia 7 - Mas de numeros/Guia 7 - Mas de numeros - SUSSINI PATRICIO.docx
+++ b/PreMatematica/Guia 7 - Mas de numeros/Guia 7 - Mas de numeros - SUSSINI PATRICIO.docx
@@ -593,6 +593,7 @@
       <w:r>
         <w:rPr>
           <w:rFonts w:ascii="Arial" w:hAnsi="Arial" w:cs="Arial"/>
+          <w:noProof/>
         </w:rPr>
         <w:drawing>
           <wp:inline distT="0" distB="0" distL="0" distR="0" wp14:anchorId="73B4EA21" wp14:editId="210FACA6">
@@ -664,6 +665,7 @@
       <w:r>
         <w:rPr>
           <w:rFonts w:ascii="Arial" w:hAnsi="Arial" w:cs="Arial"/>
+          <w:noProof/>
         </w:rPr>
         <w:drawing>
           <wp:inline distT="0" distB="0" distL="0" distR="0" wp14:anchorId="30440673" wp14:editId="2BA9537F">
@@ -802,11 +804,33 @@
         </w:rPr>
         <w:t xml:space="preserve">a) 3/4 - 1/6 </w:t>
       </w:r>
-    </w:p>
-    <w:p>
-      <w:pPr>
-        <w:rPr>
-          <w:rFonts w:ascii="Arial" w:hAnsi="Arial" w:cs="Arial"/>
+      <w:r>
+        <w:rPr>
+          <w:rFonts w:ascii="Arial" w:hAnsi="Arial" w:cs="Arial"/>
+        </w:rPr>
+        <w:sym w:font="Wingdings" w:char="F0E8"/>
+      </w:r>
+      <w:r>
+        <w:rPr>
+          <w:rFonts w:ascii="Arial" w:hAnsi="Arial" w:cs="Arial"/>
+        </w:rPr>
+        <w:t xml:space="preserve"> MCM de 4 y 6 es 12, 9/12 - 2/12 = </w:t>
+      </w:r>
+      <w:r>
+        <w:rPr>
+          <w:rFonts w:ascii="Arial" w:hAnsi="Arial" w:cs="Arial"/>
+          <w:b/>
+          <w:bCs/>
+        </w:rPr>
+        <w:t>7/12</w:t>
+      </w:r>
+    </w:p>
+    <w:p>
+      <w:pPr>
+        <w:rPr>
+          <w:rFonts w:ascii="Arial" w:hAnsi="Arial" w:cs="Arial"/>
+          <w:b/>
+          <w:bCs/>
         </w:rPr>
       </w:pPr>
       <w:r>
@@ -814,6 +838,1265 @@
           <w:rFonts w:ascii="Arial" w:hAnsi="Arial" w:cs="Arial"/>
         </w:rPr>
         <w:t>b) 7/10 - 2/5</w:t>
+      </w:r>
+      <w:r>
+        <w:rPr>
+          <w:rFonts w:ascii="Arial" w:hAnsi="Arial" w:cs="Arial"/>
+        </w:rPr>
+        <w:t xml:space="preserve"> </w:t>
+      </w:r>
+      <w:r>
+        <w:rPr>
+          <w:rFonts w:ascii="Arial" w:hAnsi="Arial" w:cs="Arial"/>
+        </w:rPr>
+        <w:sym w:font="Wingdings" w:char="F0E8"/>
+      </w:r>
+      <w:r>
+        <w:rPr>
+          <w:rFonts w:ascii="Arial" w:hAnsi="Arial" w:cs="Arial"/>
+        </w:rPr>
+        <w:t xml:space="preserve"> MCM de 10 y 5 es 10, 7/10 – 4/10 = </w:t>
+      </w:r>
+      <w:r>
+        <w:rPr>
+          <w:rFonts w:ascii="Arial" w:hAnsi="Arial" w:cs="Arial"/>
+          <w:b/>
+          <w:bCs/>
+        </w:rPr>
+        <w:t>3/10</w:t>
+      </w:r>
+    </w:p>
+    <w:p>
+      <w:pPr>
+        <w:rPr>
+          <w:rFonts w:ascii="Arial" w:hAnsi="Arial" w:cs="Arial"/>
+        </w:rPr>
+      </w:pPr>
+      <w:r>
+        <w:rPr>
+          <w:rFonts w:ascii="Arial" w:hAnsi="Arial" w:cs="Arial"/>
+          <w:b/>
+          <w:bCs/>
+        </w:rPr>
+        <w:t>7.9)</w:t>
+      </w:r>
+      <w:r>
+        <w:rPr>
+          <w:rFonts w:ascii="Arial" w:hAnsi="Arial" w:cs="Arial"/>
+        </w:rPr>
+        <w:t xml:space="preserve"> Multiplica las siguientes fracciones: </w:t>
+      </w:r>
+    </w:p>
+    <w:p>
+      <w:pPr>
+        <w:rPr>
+          <w:rFonts w:ascii="Arial" w:hAnsi="Arial" w:cs="Arial"/>
+        </w:rPr>
+      </w:pPr>
+      <w:r>
+        <w:rPr>
+          <w:rFonts w:ascii="Arial" w:hAnsi="Arial" w:cs="Arial"/>
+        </w:rPr>
+        <w:t xml:space="preserve">a) 3/8 × 2/5 </w:t>
+      </w:r>
+      <w:r>
+        <w:rPr>
+          <w:rFonts w:ascii="Arial" w:hAnsi="Arial" w:cs="Arial"/>
+        </w:rPr>
+        <w:sym w:font="Wingdings" w:char="F0E8"/>
+      </w:r>
+      <w:r>
+        <w:rPr>
+          <w:rFonts w:ascii="Arial" w:hAnsi="Arial" w:cs="Arial"/>
+        </w:rPr>
+        <w:t xml:space="preserve"> </w:t>
+      </w:r>
+      <w:r>
+        <w:rPr>
+          <w:rFonts w:ascii="Arial" w:hAnsi="Arial" w:cs="Arial"/>
+          <w:lang w:val="en-US"/>
+        </w:rPr>
+        <w:t>​</w:t>
+      </w:r>
+      <w:r>
+        <w:rPr>
+          <w:rFonts w:ascii="Arial" w:hAnsi="Arial" w:cs="Arial"/>
+          <w:lang w:val="en-US"/>
+        </w:rPr>
+        <w:drawing>
+          <wp:inline distT="0" distB="0" distL="0" distR="0" wp14:anchorId="605532F7" wp14:editId="53AE2A45">
+            <wp:extent cx="1502411" cy="1073150"/>
+            <wp:effectExtent l="0" t="0" r="2540" b="0"/>
+            <wp:docPr id="1039829547" name="Picture 1"/>
+            <wp:cNvGraphicFramePr>
+              <a:graphicFrameLocks xmlns:a="http://schemas.openxmlformats.org/drawingml/2006/main" noChangeAspect="1"/>
+            </wp:cNvGraphicFramePr>
+            <a:graphic xmlns:a="http://schemas.openxmlformats.org/drawingml/2006/main">
+              <a:graphicData uri="http://schemas.openxmlformats.org/drawingml/2006/picture">
+                <pic:pic xmlns:pic="http://schemas.openxmlformats.org/drawingml/2006/picture">
+                  <pic:nvPicPr>
+                    <pic:cNvPr id="1039829547" name=""/>
+                    <pic:cNvPicPr/>
+                  </pic:nvPicPr>
+                  <pic:blipFill>
+                    <a:blip r:embed="rId6"/>
+                    <a:stretch>
+                      <a:fillRect/>
+                    </a:stretch>
+                  </pic:blipFill>
+                  <pic:spPr>
+                    <a:xfrm>
+                      <a:off x="0" y="0"/>
+                      <a:ext cx="1518462" cy="1084615"/>
+                    </a:xfrm>
+                    <a:prstGeom prst="rect">
+                      <a:avLst/>
+                    </a:prstGeom>
+                  </pic:spPr>
+                </pic:pic>
+              </a:graphicData>
+            </a:graphic>
+          </wp:inline>
+        </w:drawing>
+      </w:r>
+      <w:r>
+        <w:rPr>
+          <w:rFonts w:ascii="Arial" w:hAnsi="Arial" w:cs="Arial"/>
+        </w:rPr>
+        <w:t xml:space="preserve"> </w:t>
+      </w:r>
+      <w:r>
+        <w:rPr>
+          <w:rFonts w:ascii="Arial" w:hAnsi="Arial" w:cs="Arial"/>
+        </w:rPr>
+        <w:t>b) 4/7 × 3/9</w:t>
+      </w:r>
+      <w:r>
+        <w:rPr>
+          <w:rFonts w:ascii="Arial" w:hAnsi="Arial" w:cs="Arial"/>
+        </w:rPr>
+        <w:t xml:space="preserve"> </w:t>
+      </w:r>
+      <w:r>
+        <w:rPr>
+          <w:rFonts w:ascii="Arial" w:hAnsi="Arial" w:cs="Arial"/>
+        </w:rPr>
+        <w:sym w:font="Wingdings" w:char="F0E8"/>
+      </w:r>
+      <w:r>
+        <w:rPr>
+          <w:rFonts w:ascii="Arial" w:hAnsi="Arial" w:cs="Arial"/>
+        </w:rPr>
+        <w:t xml:space="preserve"> </w:t>
+      </w:r>
+      <w:r>
+        <w:rPr>
+          <w:rFonts w:ascii="Arial" w:hAnsi="Arial" w:cs="Arial"/>
+        </w:rPr>
+        <w:drawing>
+          <wp:inline distT="0" distB="0" distL="0" distR="0" wp14:anchorId="17E2363B" wp14:editId="4C14109D">
+            <wp:extent cx="1211708" cy="971550"/>
+            <wp:effectExtent l="0" t="0" r="7620" b="0"/>
+            <wp:docPr id="619537467" name="Picture 1"/>
+            <wp:cNvGraphicFramePr>
+              <a:graphicFrameLocks xmlns:a="http://schemas.openxmlformats.org/drawingml/2006/main" noChangeAspect="1"/>
+            </wp:cNvGraphicFramePr>
+            <a:graphic xmlns:a="http://schemas.openxmlformats.org/drawingml/2006/main">
+              <a:graphicData uri="http://schemas.openxmlformats.org/drawingml/2006/picture">
+                <pic:pic xmlns:pic="http://schemas.openxmlformats.org/drawingml/2006/picture">
+                  <pic:nvPicPr>
+                    <pic:cNvPr id="619537467" name=""/>
+                    <pic:cNvPicPr/>
+                  </pic:nvPicPr>
+                  <pic:blipFill>
+                    <a:blip r:embed="rId7"/>
+                    <a:stretch>
+                      <a:fillRect/>
+                    </a:stretch>
+                  </pic:blipFill>
+                  <pic:spPr>
+                    <a:xfrm>
+                      <a:off x="0" y="0"/>
+                      <a:ext cx="1218119" cy="976690"/>
+                    </a:xfrm>
+                    <a:prstGeom prst="rect">
+                      <a:avLst/>
+                    </a:prstGeom>
+                  </pic:spPr>
+                </pic:pic>
+              </a:graphicData>
+            </a:graphic>
+          </wp:inline>
+        </w:drawing>
+      </w:r>
+    </w:p>
+    <w:p>
+      <w:pPr>
+        <w:rPr>
+          <w:rFonts w:ascii="Arial" w:hAnsi="Arial" w:cs="Arial"/>
+        </w:rPr>
+      </w:pPr>
+      <w:r>
+        <w:rPr>
+          <w:rFonts w:ascii="Arial" w:hAnsi="Arial" w:cs="Arial"/>
+          <w:b/>
+          <w:bCs/>
+        </w:rPr>
+        <w:t>7.10)</w:t>
+      </w:r>
+      <w:r>
+        <w:rPr>
+          <w:rFonts w:ascii="Arial" w:hAnsi="Arial" w:cs="Arial"/>
+        </w:rPr>
+        <w:t xml:space="preserve"> Divide las siguientes fracciones: </w:t>
+      </w:r>
+    </w:p>
+    <w:p>
+      <w:pPr>
+        <w:rPr>
+          <w:rFonts w:ascii="Arial" w:hAnsi="Arial" w:cs="Arial"/>
+          <w:lang w:val="en-US"/>
+        </w:rPr>
+      </w:pPr>
+      <w:r>
+        <w:rPr>
+          <w:rFonts w:ascii="Arial" w:hAnsi="Arial" w:cs="Arial"/>
+        </w:rPr>
+        <w:t>a) 5/6 ÷ 2/3</w:t>
+      </w:r>
+      <w:r>
+        <w:rPr>
+          <w:rFonts w:ascii="Arial" w:hAnsi="Arial" w:cs="Arial"/>
+        </w:rPr>
+        <w:t xml:space="preserve"> </w:t>
+      </w:r>
+      <w:r>
+        <w:rPr>
+          <w:rFonts w:ascii="Arial" w:hAnsi="Arial" w:cs="Arial"/>
+        </w:rPr>
+        <w:sym w:font="Wingdings" w:char="F0E8"/>
+      </w:r>
+      <w:r>
+        <w:rPr>
+          <w:rFonts w:ascii="Arial" w:hAnsi="Arial" w:cs="Arial"/>
+        </w:rPr>
+        <w:t xml:space="preserve"> </w:t>
+      </w:r>
+      <w:r>
+        <w:rPr>
+          <w:rFonts w:ascii="Arial" w:hAnsi="Arial" w:cs="Arial"/>
+        </w:rPr>
+        <w:drawing>
+          <wp:inline distT="0" distB="0" distL="0" distR="0" wp14:anchorId="31D0B7EB" wp14:editId="21752B72">
+            <wp:extent cx="1644650" cy="1614076"/>
+            <wp:effectExtent l="0" t="0" r="0" b="5715"/>
+            <wp:docPr id="2135188501" name="Picture 1"/>
+            <wp:cNvGraphicFramePr>
+              <a:graphicFrameLocks xmlns:a="http://schemas.openxmlformats.org/drawingml/2006/main" noChangeAspect="1"/>
+            </wp:cNvGraphicFramePr>
+            <a:graphic xmlns:a="http://schemas.openxmlformats.org/drawingml/2006/main">
+              <a:graphicData uri="http://schemas.openxmlformats.org/drawingml/2006/picture">
+                <pic:pic xmlns:pic="http://schemas.openxmlformats.org/drawingml/2006/picture">
+                  <pic:nvPicPr>
+                    <pic:cNvPr id="2135188501" name=""/>
+                    <pic:cNvPicPr/>
+                  </pic:nvPicPr>
+                  <pic:blipFill>
+                    <a:blip r:embed="rId8"/>
+                    <a:stretch>
+                      <a:fillRect/>
+                    </a:stretch>
+                  </pic:blipFill>
+                  <pic:spPr>
+                    <a:xfrm>
+                      <a:off x="0" y="0"/>
+                      <a:ext cx="1661109" cy="1630229"/>
+                    </a:xfrm>
+                    <a:prstGeom prst="rect">
+                      <a:avLst/>
+                    </a:prstGeom>
+                  </pic:spPr>
+                </pic:pic>
+              </a:graphicData>
+            </a:graphic>
+          </wp:inline>
+        </w:drawing>
+      </w:r>
+      <w:r>
+        <w:rPr>
+          <w:rFonts w:ascii="Arial" w:hAnsi="Arial" w:cs="Arial"/>
+        </w:rPr>
+        <w:t xml:space="preserve"> </w:t>
+      </w:r>
+      <w:r>
+        <w:rPr>
+          <w:rFonts w:ascii="Arial" w:hAnsi="Arial" w:cs="Arial"/>
+        </w:rPr>
+        <w:t xml:space="preserve">b) 7/8 ÷ </w:t>
+      </w:r>
+      <w:r>
+        <w:rPr>
+          <w:rFonts w:ascii="Arial" w:hAnsi="Arial" w:cs="Arial"/>
+        </w:rPr>
+        <w:t xml:space="preserve">¾ </w:t>
+      </w:r>
+      <w:r>
+        <w:rPr>
+          <w:rFonts w:ascii="Arial" w:hAnsi="Arial" w:cs="Arial"/>
+        </w:rPr>
+        <w:sym w:font="Wingdings" w:char="F0E8"/>
+      </w:r>
+      <w:r>
+        <w:rPr>
+          <w:rFonts w:ascii="Arial" w:hAnsi="Arial" w:cs="Arial"/>
+        </w:rPr>
+        <w:t xml:space="preserve"> </w:t>
+      </w:r>
+      <w:r>
+        <w:rPr>
+          <w:rFonts w:ascii="Arial" w:hAnsi="Arial" w:cs="Arial"/>
+        </w:rPr>
+        <w:drawing>
+          <wp:inline distT="0" distB="0" distL="0" distR="0" wp14:anchorId="2F2DB792" wp14:editId="71D8DA8C">
+            <wp:extent cx="1943909" cy="1555750"/>
+            <wp:effectExtent l="0" t="0" r="0" b="6350"/>
+            <wp:docPr id="808953797" name="Picture 1"/>
+            <wp:cNvGraphicFramePr>
+              <a:graphicFrameLocks xmlns:a="http://schemas.openxmlformats.org/drawingml/2006/main" noChangeAspect="1"/>
+            </wp:cNvGraphicFramePr>
+            <a:graphic xmlns:a="http://schemas.openxmlformats.org/drawingml/2006/main">
+              <a:graphicData uri="http://schemas.openxmlformats.org/drawingml/2006/picture">
+                <pic:pic xmlns:pic="http://schemas.openxmlformats.org/drawingml/2006/picture">
+                  <pic:nvPicPr>
+                    <pic:cNvPr id="808953797" name=""/>
+                    <pic:cNvPicPr/>
+                  </pic:nvPicPr>
+                  <pic:blipFill>
+                    <a:blip r:embed="rId9"/>
+                    <a:stretch>
+                      <a:fillRect/>
+                    </a:stretch>
+                  </pic:blipFill>
+                  <pic:spPr>
+                    <a:xfrm>
+                      <a:off x="0" y="0"/>
+                      <a:ext cx="1951532" cy="1561851"/>
+                    </a:xfrm>
+                    <a:prstGeom prst="rect">
+                      <a:avLst/>
+                    </a:prstGeom>
+                  </pic:spPr>
+                </pic:pic>
+              </a:graphicData>
+            </a:graphic>
+          </wp:inline>
+        </w:drawing>
+      </w:r>
+    </w:p>
+    <w:p>
+      <w:pPr>
+        <w:rPr>
+          <w:rFonts w:ascii="Arial" w:hAnsi="Arial" w:cs="Arial"/>
+        </w:rPr>
+      </w:pPr>
+    </w:p>
+    <w:p>
+      <w:pPr>
+        <w:rPr>
+          <w:rFonts w:ascii="Arial" w:hAnsi="Arial" w:cs="Arial"/>
+        </w:rPr>
+      </w:pPr>
+      <w:r>
+        <w:rPr>
+          <w:rFonts w:ascii="Arial" w:hAnsi="Arial" w:cs="Arial"/>
+          <w:b/>
+          <w:bCs/>
+        </w:rPr>
+        <w:t>7.11)</w:t>
+      </w:r>
+      <w:r>
+        <w:rPr>
+          <w:rFonts w:ascii="Arial" w:hAnsi="Arial" w:cs="Arial"/>
+        </w:rPr>
+        <w:t xml:space="preserve"> Calcula el resultado de las siguientes operaciones combinadas: </w:t>
+      </w:r>
+    </w:p>
+    <w:p>
+      <w:pPr>
+        <w:rPr>
+          <w:rFonts w:ascii="Arial" w:hAnsi="Arial" w:cs="Arial"/>
+        </w:rPr>
+      </w:pPr>
+      <w:r>
+        <w:rPr>
+          <w:rFonts w:ascii="Arial" w:hAnsi="Arial" w:cs="Arial"/>
+        </w:rPr>
+        <w:t xml:space="preserve">a) (3/4 + 1/2) × 2/3 </w:t>
+      </w:r>
+      <w:r>
+        <w:rPr>
+          <w:rFonts w:ascii="Arial" w:hAnsi="Arial" w:cs="Arial"/>
+        </w:rPr>
+        <w:t xml:space="preserve">= </w:t>
+      </w:r>
+      <w:r>
+        <w:rPr>
+          <w:rFonts w:ascii="Arial" w:hAnsi="Arial" w:cs="Arial"/>
+          <w:b/>
+          <w:bCs/>
+        </w:rPr>
+        <w:t>5/6</w:t>
+      </w:r>
+    </w:p>
+    <w:p>
+      <w:pPr>
+        <w:rPr>
+          <w:rFonts w:ascii="Arial" w:hAnsi="Arial" w:cs="Arial"/>
+          <w:b/>
+          <w:bCs/>
+        </w:rPr>
+      </w:pPr>
+      <w:r>
+        <w:rPr>
+          <w:rFonts w:ascii="Arial" w:hAnsi="Arial" w:cs="Arial"/>
+        </w:rPr>
+        <w:t>b) (5/6 - 2/5) ÷ 1/3</w:t>
+      </w:r>
+      <w:r>
+        <w:rPr>
+          <w:rFonts w:ascii="Arial" w:hAnsi="Arial" w:cs="Arial"/>
+        </w:rPr>
+        <w:t xml:space="preserve"> = </w:t>
+      </w:r>
+      <w:r>
+        <w:rPr>
+          <w:rFonts w:ascii="Arial" w:hAnsi="Arial" w:cs="Arial"/>
+          <w:b/>
+          <w:bCs/>
+        </w:rPr>
+        <w:t>13/10</w:t>
+      </w:r>
+    </w:p>
+    <w:p>
+      <w:pPr>
+        <w:rPr>
+          <w:rFonts w:ascii="Arial" w:hAnsi="Arial" w:cs="Arial"/>
+        </w:rPr>
+      </w:pPr>
+      <w:r>
+        <w:rPr>
+          <w:rFonts w:ascii="Arial" w:hAnsi="Arial" w:cs="Arial"/>
+          <w:b/>
+          <w:bCs/>
+        </w:rPr>
+        <w:t>7.12)</w:t>
+      </w:r>
+      <w:r>
+        <w:rPr>
+          <w:rFonts w:ascii="Arial" w:hAnsi="Arial" w:cs="Arial"/>
+        </w:rPr>
+        <w:t xml:space="preserve"> Convierte las siguientes fracciones impropias a números mixtos: </w:t>
+      </w:r>
+    </w:p>
+    <w:p>
+      <w:pPr>
+        <w:rPr>
+          <w:rFonts w:ascii="Arial" w:hAnsi="Arial" w:cs="Arial"/>
+          <w:b/>
+          <w:bCs/>
+        </w:rPr>
+      </w:pPr>
+      <w:r>
+        <w:rPr>
+          <w:rFonts w:ascii="Arial" w:hAnsi="Arial" w:cs="Arial"/>
+        </w:rPr>
+        <w:t xml:space="preserve">a) 17/5 </w:t>
+      </w:r>
+      <w:r>
+        <w:rPr>
+          <w:rFonts w:ascii="Arial" w:hAnsi="Arial" w:cs="Arial"/>
+        </w:rPr>
+        <w:sym w:font="Wingdings" w:char="F0E8"/>
+      </w:r>
+      <w:r>
+        <w:rPr>
+          <w:rFonts w:ascii="Arial" w:hAnsi="Arial" w:cs="Arial"/>
+        </w:rPr>
+        <w:t xml:space="preserve"> </w:t>
+      </w:r>
+      <w:r>
+        <w:rPr>
+          <w:rFonts w:ascii="Arial" w:hAnsi="Arial" w:cs="Arial"/>
+        </w:rPr>
+        <w:t>17÷5=3 (cociente)</w:t>
+      </w:r>
+      <w:r>
+        <w:rPr>
+          <w:rFonts w:ascii="Arial" w:hAnsi="Arial" w:cs="Arial"/>
+        </w:rPr>
+        <w:t xml:space="preserve"> </w:t>
+      </w:r>
+      <w:r>
+        <w:rPr>
+          <w:rFonts w:ascii="Arial" w:hAnsi="Arial" w:cs="Arial"/>
+        </w:rPr>
+        <w:t>resto 2</w:t>
+      </w:r>
+      <w:r>
+        <w:rPr>
+          <w:rFonts w:ascii="Arial" w:hAnsi="Arial" w:cs="Arial"/>
+        </w:rPr>
+        <w:t xml:space="preserve">, </w:t>
+      </w:r>
+      <w:r>
+        <w:rPr>
+          <w:rFonts w:ascii="Arial" w:hAnsi="Arial" w:cs="Arial"/>
+          <w:b/>
+          <w:bCs/>
+        </w:rPr>
+        <w:t>3 2/5</w:t>
+      </w:r>
+    </w:p>
+    <w:p>
+      <w:pPr>
+        <w:rPr>
+          <w:rFonts w:ascii="Arial" w:hAnsi="Arial" w:cs="Arial"/>
+          <w:b/>
+          <w:bCs/>
+        </w:rPr>
+      </w:pPr>
+      <w:r>
+        <w:rPr>
+          <w:rFonts w:ascii="Arial" w:hAnsi="Arial" w:cs="Arial"/>
+        </w:rPr>
+        <w:t>b) 22/7</w:t>
+      </w:r>
+      <w:r>
+        <w:rPr>
+          <w:rFonts w:ascii="Arial" w:hAnsi="Arial" w:cs="Arial"/>
+        </w:rPr>
+        <w:t xml:space="preserve"> </w:t>
+      </w:r>
+      <w:r>
+        <w:rPr>
+          <w:rFonts w:ascii="Arial" w:hAnsi="Arial" w:cs="Arial"/>
+        </w:rPr>
+        <w:sym w:font="Wingdings" w:char="F0E8"/>
+      </w:r>
+      <w:r>
+        <w:rPr>
+          <w:rFonts w:ascii="Arial" w:hAnsi="Arial" w:cs="Arial"/>
+        </w:rPr>
+        <w:t xml:space="preserve"> </w:t>
+      </w:r>
+      <w:r>
+        <w:rPr>
+          <w:rFonts w:ascii="Arial" w:hAnsi="Arial" w:cs="Arial"/>
+        </w:rPr>
+        <w:t>22÷7=3 (cociente)</w:t>
+      </w:r>
+      <w:r>
+        <w:rPr>
+          <w:rFonts w:ascii="Arial" w:hAnsi="Arial" w:cs="Arial"/>
+        </w:rPr>
+        <w:t xml:space="preserve"> </w:t>
+      </w:r>
+      <w:r>
+        <w:rPr>
+          <w:rFonts w:ascii="Arial" w:hAnsi="Arial" w:cs="Arial"/>
+        </w:rPr>
+        <w:t>resto 1</w:t>
+      </w:r>
+      <w:r>
+        <w:rPr>
+          <w:rFonts w:ascii="Arial" w:hAnsi="Arial" w:cs="Arial"/>
+        </w:rPr>
+        <w:t xml:space="preserve">, </w:t>
+      </w:r>
+      <w:r>
+        <w:rPr>
+          <w:rFonts w:ascii="Arial" w:hAnsi="Arial" w:cs="Arial"/>
+          <w:b/>
+          <w:bCs/>
+        </w:rPr>
+        <w:t>3 1/7</w:t>
+      </w:r>
+    </w:p>
+    <w:p>
+      <w:pPr>
+        <w:rPr>
+          <w:rFonts w:ascii="Arial" w:hAnsi="Arial" w:cs="Arial"/>
+        </w:rPr>
+      </w:pPr>
+      <w:r>
+        <w:rPr>
+          <w:rFonts w:ascii="Arial" w:hAnsi="Arial" w:cs="Arial"/>
+          <w:b/>
+          <w:bCs/>
+        </w:rPr>
+        <w:t>7.13)</w:t>
+      </w:r>
+      <w:r>
+        <w:rPr>
+          <w:rFonts w:ascii="Arial" w:hAnsi="Arial" w:cs="Arial"/>
+        </w:rPr>
+        <w:t xml:space="preserve"> Convierte los siguientes números mixtos a fracciones impropias: </w:t>
+      </w:r>
+    </w:p>
+    <w:p>
+      <w:pPr>
+        <w:rPr>
+          <w:rFonts w:ascii="Arial" w:hAnsi="Arial" w:cs="Arial"/>
+        </w:rPr>
+      </w:pPr>
+      <w:r>
+        <w:rPr>
+          <w:rFonts w:ascii="Arial" w:hAnsi="Arial" w:cs="Arial"/>
+        </w:rPr>
+        <w:t xml:space="preserve">a) 3 2/5 </w:t>
+      </w:r>
+      <w:r>
+        <w:rPr>
+          <w:rFonts w:ascii="Arial" w:hAnsi="Arial" w:cs="Arial"/>
+        </w:rPr>
+        <w:sym w:font="Wingdings" w:char="F0E8"/>
+      </w:r>
+      <w:r>
+        <w:rPr>
+          <w:rFonts w:ascii="Arial" w:hAnsi="Arial" w:cs="Arial"/>
+        </w:rPr>
+        <w:t xml:space="preserve"> (</w:t>
+      </w:r>
+      <w:r>
+        <w:rPr>
+          <w:rFonts w:ascii="Arial" w:hAnsi="Arial" w:cs="Arial"/>
+        </w:rPr>
+        <w:t>3×5)</w:t>
+      </w:r>
+      <w:r>
+        <w:rPr>
+          <w:rFonts w:ascii="Arial" w:hAnsi="Arial" w:cs="Arial"/>
+        </w:rPr>
+        <w:t xml:space="preserve"> </w:t>
+      </w:r>
+      <w:r>
+        <w:rPr>
+          <w:rFonts w:ascii="Arial" w:hAnsi="Arial" w:cs="Arial"/>
+        </w:rPr>
+        <w:t>+2</w:t>
+      </w:r>
+      <w:r>
+        <w:rPr>
+          <w:rFonts w:ascii="Arial" w:hAnsi="Arial" w:cs="Arial"/>
+        </w:rPr>
+        <w:t xml:space="preserve"> </w:t>
+      </w:r>
+      <w:r>
+        <w:rPr>
+          <w:rFonts w:ascii="Arial" w:hAnsi="Arial" w:cs="Arial"/>
+        </w:rPr>
+        <w:t>=</w:t>
+      </w:r>
+      <w:r>
+        <w:rPr>
+          <w:rFonts w:ascii="Arial" w:hAnsi="Arial" w:cs="Arial"/>
+        </w:rPr>
+        <w:t xml:space="preserve"> </w:t>
+      </w:r>
+      <w:r>
+        <w:rPr>
+          <w:rFonts w:ascii="Arial" w:hAnsi="Arial" w:cs="Arial"/>
+        </w:rPr>
+        <w:t>15+2</w:t>
+      </w:r>
+      <w:r>
+        <w:rPr>
+          <w:rFonts w:ascii="Arial" w:hAnsi="Arial" w:cs="Arial"/>
+        </w:rPr>
+        <w:t xml:space="preserve"> </w:t>
+      </w:r>
+      <w:r>
+        <w:rPr>
+          <w:rFonts w:ascii="Arial" w:hAnsi="Arial" w:cs="Arial"/>
+        </w:rPr>
+        <w:t>=</w:t>
+      </w:r>
+      <w:r>
+        <w:rPr>
+          <w:rFonts w:ascii="Arial" w:hAnsi="Arial" w:cs="Arial"/>
+        </w:rPr>
+        <w:t xml:space="preserve"> </w:t>
+      </w:r>
+      <w:r>
+        <w:rPr>
+          <w:rFonts w:ascii="Arial" w:hAnsi="Arial" w:cs="Arial"/>
+          <w:b/>
+          <w:bCs/>
+        </w:rPr>
+        <w:t>17</w:t>
+      </w:r>
+      <w:r>
+        <w:rPr>
+          <w:rFonts w:ascii="Arial" w:hAnsi="Arial" w:cs="Arial"/>
+          <w:b/>
+          <w:bCs/>
+        </w:rPr>
+        <w:t xml:space="preserve"> </w:t>
+      </w:r>
+      <w:r>
+        <w:rPr>
+          <w:rFonts w:ascii="Arial" w:hAnsi="Arial" w:cs="Arial"/>
+          <w:b/>
+          <w:bCs/>
+        </w:rPr>
+        <w:sym w:font="Wingdings" w:char="F0E8"/>
+      </w:r>
+      <w:r>
+        <w:rPr>
+          <w:rFonts w:ascii="Arial" w:hAnsi="Arial" w:cs="Arial"/>
+          <w:b/>
+          <w:bCs/>
+        </w:rPr>
+        <w:t xml:space="preserve"> 17/5</w:t>
+      </w:r>
+    </w:p>
+    <w:p>
+      <w:pPr>
+        <w:rPr>
+          <w:rFonts w:ascii="Arial" w:hAnsi="Arial" w:cs="Arial"/>
+          <w:b/>
+          <w:bCs/>
+        </w:rPr>
+      </w:pPr>
+      <w:r>
+        <w:rPr>
+          <w:rFonts w:ascii="Arial" w:hAnsi="Arial" w:cs="Arial"/>
+        </w:rPr>
+        <w:t>b) 4 1/3</w:t>
+      </w:r>
+      <w:r>
+        <w:rPr>
+          <w:rFonts w:ascii="Arial" w:hAnsi="Arial" w:cs="Arial"/>
+        </w:rPr>
+        <w:t xml:space="preserve"> </w:t>
+      </w:r>
+      <w:r>
+        <w:rPr>
+          <w:rFonts w:ascii="Arial" w:hAnsi="Arial" w:cs="Arial"/>
+        </w:rPr>
+        <w:sym w:font="Wingdings" w:char="F0E8"/>
+      </w:r>
+      <w:r>
+        <w:rPr>
+          <w:rFonts w:ascii="Arial" w:hAnsi="Arial" w:cs="Arial"/>
+        </w:rPr>
+        <w:t xml:space="preserve"> </w:t>
+      </w:r>
+      <w:r>
+        <w:rPr>
+          <w:rFonts w:ascii="Arial" w:hAnsi="Arial" w:cs="Arial"/>
+        </w:rPr>
+        <w:t>(4×3)</w:t>
+      </w:r>
+      <w:r>
+        <w:rPr>
+          <w:rFonts w:ascii="Arial" w:hAnsi="Arial" w:cs="Arial"/>
+        </w:rPr>
+        <w:t xml:space="preserve"> </w:t>
+      </w:r>
+      <w:r>
+        <w:rPr>
+          <w:rFonts w:ascii="Arial" w:hAnsi="Arial" w:cs="Arial"/>
+        </w:rPr>
+        <w:t>+1</w:t>
+      </w:r>
+      <w:r>
+        <w:rPr>
+          <w:rFonts w:ascii="Arial" w:hAnsi="Arial" w:cs="Arial"/>
+        </w:rPr>
+        <w:t xml:space="preserve"> </w:t>
+      </w:r>
+      <w:r>
+        <w:rPr>
+          <w:rFonts w:ascii="Arial" w:hAnsi="Arial" w:cs="Arial"/>
+        </w:rPr>
+        <w:t>=</w:t>
+      </w:r>
+      <w:r>
+        <w:rPr>
+          <w:rFonts w:ascii="Arial" w:hAnsi="Arial" w:cs="Arial"/>
+        </w:rPr>
+        <w:t xml:space="preserve"> </w:t>
+      </w:r>
+      <w:r>
+        <w:rPr>
+          <w:rFonts w:ascii="Arial" w:hAnsi="Arial" w:cs="Arial"/>
+        </w:rPr>
+        <w:t>12+1</w:t>
+      </w:r>
+      <w:r>
+        <w:rPr>
+          <w:rFonts w:ascii="Arial" w:hAnsi="Arial" w:cs="Arial"/>
+        </w:rPr>
+        <w:t xml:space="preserve"> </w:t>
+      </w:r>
+      <w:r>
+        <w:rPr>
+          <w:rFonts w:ascii="Arial" w:hAnsi="Arial" w:cs="Arial"/>
+        </w:rPr>
+        <w:t>=</w:t>
+      </w:r>
+      <w:r>
+        <w:rPr>
+          <w:rFonts w:ascii="Arial" w:hAnsi="Arial" w:cs="Arial"/>
+        </w:rPr>
+        <w:t xml:space="preserve"> </w:t>
+      </w:r>
+      <w:r>
+        <w:rPr>
+          <w:rFonts w:ascii="Arial" w:hAnsi="Arial" w:cs="Arial"/>
+          <w:b/>
+          <w:bCs/>
+        </w:rPr>
+        <w:t>13</w:t>
+      </w:r>
+      <w:r>
+        <w:rPr>
+          <w:rFonts w:ascii="Arial" w:hAnsi="Arial" w:cs="Arial"/>
+          <w:b/>
+          <w:bCs/>
+        </w:rPr>
+        <w:t xml:space="preserve"> </w:t>
+      </w:r>
+      <w:r>
+        <w:rPr>
+          <w:rFonts w:ascii="Arial" w:hAnsi="Arial" w:cs="Arial"/>
+          <w:b/>
+          <w:bCs/>
+        </w:rPr>
+        <w:sym w:font="Wingdings" w:char="F0E8"/>
+      </w:r>
+      <w:r>
+        <w:rPr>
+          <w:rFonts w:ascii="Arial" w:hAnsi="Arial" w:cs="Arial"/>
+          <w:b/>
+          <w:bCs/>
+        </w:rPr>
+        <w:t xml:space="preserve"> 13/3</w:t>
+      </w:r>
+    </w:p>
+    <w:p>
+      <w:pPr>
+        <w:rPr>
+          <w:rFonts w:ascii="Arial" w:hAnsi="Arial" w:cs="Arial"/>
+        </w:rPr>
+      </w:pPr>
+      <w:r>
+        <w:rPr>
+          <w:rFonts w:ascii="Arial" w:hAnsi="Arial" w:cs="Arial"/>
+          <w:b/>
+          <w:bCs/>
+        </w:rPr>
+        <w:t>7.14)</w:t>
+      </w:r>
+      <w:r>
+        <w:rPr>
+          <w:rFonts w:ascii="Arial" w:hAnsi="Arial" w:cs="Arial"/>
+        </w:rPr>
+        <w:t xml:space="preserve"> Encuentra el redondeo al entero más cercano de los siguientes números: </w:t>
+      </w:r>
+    </w:p>
+    <w:p>
+      <w:pPr>
+        <w:rPr>
+          <w:rFonts w:ascii="Arial" w:hAnsi="Arial" w:cs="Arial"/>
+        </w:rPr>
+      </w:pPr>
+      <w:r>
+        <w:rPr>
+          <w:rFonts w:ascii="Arial" w:hAnsi="Arial" w:cs="Arial"/>
+        </w:rPr>
+        <w:t>a) 3.6</w:t>
+      </w:r>
+      <w:r>
+        <w:rPr>
+          <w:rFonts w:ascii="Arial" w:hAnsi="Arial" w:cs="Arial"/>
+        </w:rPr>
+        <w:t xml:space="preserve"> =</w:t>
+      </w:r>
+      <w:r>
+        <w:rPr>
+          <w:rFonts w:ascii="Arial" w:hAnsi="Arial" w:cs="Arial"/>
+        </w:rPr>
+        <w:sym w:font="Wingdings" w:char="F0E8"/>
+      </w:r>
+      <w:r>
+        <w:rPr>
+          <w:rFonts w:ascii="Arial" w:hAnsi="Arial" w:cs="Arial"/>
+        </w:rPr>
+        <w:t xml:space="preserve"> </w:t>
+      </w:r>
+      <w:r>
+        <w:rPr>
+          <w:rFonts w:ascii="Arial" w:hAnsi="Arial" w:cs="Arial"/>
+          <w:b/>
+          <w:bCs/>
+        </w:rPr>
+        <w:t>4</w:t>
+      </w:r>
+    </w:p>
+    <w:p>
+      <w:pPr>
+        <w:rPr>
+          <w:rFonts w:ascii="Arial" w:hAnsi="Arial" w:cs="Arial"/>
+          <w:b/>
+          <w:bCs/>
+        </w:rPr>
+      </w:pPr>
+      <w:r>
+        <w:rPr>
+          <w:rFonts w:ascii="Arial" w:hAnsi="Arial" w:cs="Arial"/>
+        </w:rPr>
+        <w:t>b) 2.4</w:t>
+      </w:r>
+      <w:r>
+        <w:rPr>
+          <w:rFonts w:ascii="Arial" w:hAnsi="Arial" w:cs="Arial"/>
+        </w:rPr>
+        <w:t xml:space="preserve"> </w:t>
+      </w:r>
+      <w:r>
+        <w:rPr>
+          <w:rFonts w:ascii="Arial" w:hAnsi="Arial" w:cs="Arial"/>
+        </w:rPr>
+        <w:sym w:font="Wingdings" w:char="F0E8"/>
+      </w:r>
+      <w:r>
+        <w:rPr>
+          <w:rFonts w:ascii="Arial" w:hAnsi="Arial" w:cs="Arial"/>
+        </w:rPr>
+        <w:t xml:space="preserve"> </w:t>
+      </w:r>
+      <w:r>
+        <w:rPr>
+          <w:rFonts w:ascii="Arial" w:hAnsi="Arial" w:cs="Arial"/>
+          <w:b/>
+          <w:bCs/>
+        </w:rPr>
+        <w:t>2</w:t>
+      </w:r>
+    </w:p>
+    <w:p>
+      <w:pPr>
+        <w:rPr>
+          <w:rFonts w:ascii="Arial" w:hAnsi="Arial" w:cs="Arial"/>
+          <w:b/>
+          <w:bCs/>
+        </w:rPr>
+      </w:pPr>
+      <w:r>
+        <w:rPr>
+          <w:rFonts w:ascii="Arial" w:hAnsi="Arial" w:cs="Arial"/>
+          <w:b/>
+          <w:bCs/>
+        </w:rPr>
+        <w:t>7.15)</w:t>
+      </w:r>
+      <w:r>
+        <w:rPr>
+          <w:rFonts w:ascii="Arial" w:hAnsi="Arial" w:cs="Arial"/>
+        </w:rPr>
+        <w:t xml:space="preserve"> Aplica el redondeo “</w:t>
+      </w:r>
+      <w:proofErr w:type="spellStart"/>
+      <w:r>
+        <w:rPr>
+          <w:rFonts w:ascii="Arial" w:hAnsi="Arial" w:cs="Arial"/>
+        </w:rPr>
+        <w:t>Half</w:t>
+      </w:r>
+      <w:proofErr w:type="spellEnd"/>
+      <w:r>
+        <w:rPr>
+          <w:rFonts w:ascii="Arial" w:hAnsi="Arial" w:cs="Arial"/>
+        </w:rPr>
+        <w:t xml:space="preserve"> </w:t>
+      </w:r>
+      <w:proofErr w:type="spellStart"/>
+      <w:r>
+        <w:rPr>
+          <w:rFonts w:ascii="Arial" w:hAnsi="Arial" w:cs="Arial"/>
+        </w:rPr>
+        <w:t>to</w:t>
+      </w:r>
+      <w:proofErr w:type="spellEnd"/>
+      <w:r>
+        <w:rPr>
+          <w:rFonts w:ascii="Arial" w:hAnsi="Arial" w:cs="Arial"/>
+        </w:rPr>
+        <w:t xml:space="preserve"> </w:t>
+      </w:r>
+      <w:proofErr w:type="spellStart"/>
+      <w:r>
+        <w:rPr>
+          <w:rFonts w:ascii="Arial" w:hAnsi="Arial" w:cs="Arial"/>
+        </w:rPr>
+        <w:t>Even</w:t>
+      </w:r>
+      <w:proofErr w:type="spellEnd"/>
+      <w:r>
+        <w:rPr>
+          <w:rFonts w:ascii="Arial" w:hAnsi="Arial" w:cs="Arial"/>
+        </w:rPr>
+        <w:t>” a los siguientes números: a) 2.5</w:t>
+      </w:r>
+      <w:r>
+        <w:rPr>
+          <w:rFonts w:ascii="Arial" w:hAnsi="Arial" w:cs="Arial"/>
+        </w:rPr>
+        <w:t xml:space="preserve"> </w:t>
+      </w:r>
+      <w:r>
+        <w:rPr>
+          <w:rFonts w:ascii="Arial" w:hAnsi="Arial" w:cs="Arial"/>
+        </w:rPr>
+        <w:sym w:font="Wingdings" w:char="F0E8"/>
+      </w:r>
+      <w:r>
+        <w:rPr>
+          <w:rFonts w:ascii="Arial" w:hAnsi="Arial" w:cs="Arial"/>
+        </w:rPr>
+        <w:t xml:space="preserve"> </w:t>
+      </w:r>
+      <w:r>
+        <w:rPr>
+          <w:rFonts w:ascii="Arial" w:hAnsi="Arial" w:cs="Arial"/>
+          <w:b/>
+          <w:bCs/>
+        </w:rPr>
+        <w:t>2</w:t>
+      </w:r>
+      <w:r>
+        <w:rPr>
+          <w:rFonts w:ascii="Arial" w:hAnsi="Arial" w:cs="Arial"/>
+        </w:rPr>
+        <w:t xml:space="preserve"> b) 3.5</w:t>
+      </w:r>
+      <w:r>
+        <w:rPr>
+          <w:rFonts w:ascii="Arial" w:hAnsi="Arial" w:cs="Arial"/>
+        </w:rPr>
+        <w:t xml:space="preserve"> </w:t>
+      </w:r>
+      <w:r>
+        <w:rPr>
+          <w:rFonts w:ascii="Arial" w:hAnsi="Arial" w:cs="Arial"/>
+        </w:rPr>
+        <w:sym w:font="Wingdings" w:char="F0E8"/>
+      </w:r>
+      <w:r>
+        <w:rPr>
+          <w:rFonts w:ascii="Arial" w:hAnsi="Arial" w:cs="Arial"/>
+        </w:rPr>
+        <w:t xml:space="preserve"> </w:t>
+      </w:r>
+      <w:r>
+        <w:rPr>
+          <w:rFonts w:ascii="Arial" w:hAnsi="Arial" w:cs="Arial"/>
+          <w:b/>
+          <w:bCs/>
+        </w:rPr>
+        <w:t>4</w:t>
+      </w:r>
+    </w:p>
+    <w:p>
+      <w:pPr>
+        <w:rPr>
+          <w:rFonts w:ascii="Arial" w:hAnsi="Arial" w:cs="Arial"/>
+        </w:rPr>
+      </w:pPr>
+      <w:r>
+        <w:rPr>
+          <w:rFonts w:ascii="Arial" w:hAnsi="Arial" w:cs="Arial"/>
+          <w:b/>
+          <w:bCs/>
+        </w:rPr>
+        <w:lastRenderedPageBreak/>
+        <w:t>7.16)</w:t>
+      </w:r>
+      <w:r>
+        <w:rPr>
+          <w:rFonts w:ascii="Arial" w:hAnsi="Arial" w:cs="Arial"/>
+        </w:rPr>
+        <w:t xml:space="preserve"> Tres luces se encienden cada 4, 6 y 8 segundos, respectivamente. Si todas se encienden juntas en el segundo 0, ¿cuánto tiempo pasará hasta que se enciendan juntas por tercera vez?</w:t>
+      </w:r>
+    </w:p>
+    <w:p>
+      <w:pPr>
+        <w:rPr>
+          <w:rFonts w:ascii="Arial" w:hAnsi="Arial" w:cs="Arial"/>
+        </w:rPr>
+      </w:pPr>
+      <w:r>
+        <w:rPr>
+          <w:rFonts w:ascii="Arial" w:hAnsi="Arial" w:cs="Arial"/>
+        </w:rPr>
+        <w:t>Usando el MCM y la descomposición la tercera vez será a os 48 segundos</w:t>
+      </w:r>
+    </w:p>
+    <w:p>
+      <w:pPr>
+        <w:rPr>
+          <w:rFonts w:ascii="Arial" w:hAnsi="Arial" w:cs="Arial"/>
+        </w:rPr>
+      </w:pPr>
+      <w:r>
+        <w:rPr>
+          <w:rFonts w:ascii="Arial" w:hAnsi="Arial" w:cs="Arial"/>
+          <w:b/>
+          <w:bCs/>
+        </w:rPr>
+        <w:t>7.17)</w:t>
+      </w:r>
+      <w:r>
+        <w:rPr>
+          <w:rFonts w:ascii="Arial" w:hAnsi="Arial" w:cs="Arial"/>
+        </w:rPr>
+        <w:t xml:space="preserve"> Una familia compra 240 caramelos y decide dividirlos en bolsas de 12 caramelos cada una. ¿Cuántas bolsas completas se pueden formar?</w:t>
+      </w:r>
+    </w:p>
+    <w:p>
+      <w:pPr>
+        <w:rPr>
+          <w:rFonts w:ascii="Arial" w:hAnsi="Arial" w:cs="Arial"/>
+        </w:rPr>
+      </w:pPr>
+      <w:r>
+        <w:rPr>
+          <w:rFonts w:ascii="Arial" w:hAnsi="Arial" w:cs="Arial"/>
+        </w:rPr>
+        <w:t xml:space="preserve">240 / 12 = 20 </w:t>
+      </w:r>
+      <w:r>
+        <w:rPr>
+          <w:rFonts w:ascii="Arial" w:hAnsi="Arial" w:cs="Arial"/>
+        </w:rPr>
+        <w:sym w:font="Wingdings" w:char="F0E8"/>
+      </w:r>
+      <w:r>
+        <w:rPr>
+          <w:rFonts w:ascii="Arial" w:hAnsi="Arial" w:cs="Arial"/>
+        </w:rPr>
+        <w:t xml:space="preserve"> Se pueden formar 20 bolsas completas</w:t>
+      </w:r>
+    </w:p>
+    <w:p>
+      <w:pPr>
+        <w:rPr>
+          <w:rFonts w:ascii="Arial" w:hAnsi="Arial" w:cs="Arial"/>
+        </w:rPr>
+      </w:pPr>
+      <w:r>
+        <w:rPr>
+          <w:rFonts w:ascii="Arial" w:hAnsi="Arial" w:cs="Arial"/>
+          <w:b/>
+          <w:bCs/>
+        </w:rPr>
+        <w:t>7.18)</w:t>
+      </w:r>
+      <w:r>
+        <w:rPr>
+          <w:rFonts w:ascii="Arial" w:hAnsi="Arial" w:cs="Arial"/>
+        </w:rPr>
+        <w:t xml:space="preserve"> En una granja, un granjero tiene 45 gallinas y 30 patos. ¿Cuántos corrales iguales puede construir para que haya la misma cantidad de gallinas y patos en cada corral?</w:t>
+      </w:r>
+    </w:p>
+    <w:p>
+      <w:pPr>
+        <w:rPr>
+          <w:rFonts w:ascii="Arial" w:hAnsi="Arial" w:cs="Arial"/>
+        </w:rPr>
+      </w:pPr>
+      <w:r>
+        <w:rPr>
+          <w:rFonts w:ascii="Arial" w:hAnsi="Arial" w:cs="Arial"/>
+        </w:rPr>
+        <w:t>Puede construir 15 corrales, cada uno con 3 gallinas y 2 patos.</w:t>
+      </w:r>
+    </w:p>
+    <w:p>
+      <w:pPr>
+        <w:rPr>
+          <w:rFonts w:ascii="Arial" w:hAnsi="Arial" w:cs="Arial"/>
+        </w:rPr>
+      </w:pPr>
+      <w:r>
+        <w:rPr>
+          <w:rFonts w:ascii="Arial" w:hAnsi="Arial" w:cs="Arial"/>
+          <w:b/>
+          <w:bCs/>
+        </w:rPr>
+        <w:t xml:space="preserve">7.19) </w:t>
+      </w:r>
+      <w:r>
+        <w:rPr>
+          <w:rFonts w:ascii="Arial" w:hAnsi="Arial" w:cs="Arial"/>
+        </w:rPr>
+        <w:t>Una empresa organiza un evento y necesita repartir 300 sillas en filas iguales. Si cada fila tiene 25 sillas, ¿cuántas filas completas se pueden formar?</w:t>
+      </w:r>
+    </w:p>
+    <w:p>
+      <w:pPr>
+        <w:rPr>
+          <w:rFonts w:ascii="Arial" w:hAnsi="Arial" w:cs="Arial"/>
+        </w:rPr>
+      </w:pPr>
+      <w:r>
+        <w:rPr>
+          <w:rFonts w:ascii="Arial" w:hAnsi="Arial" w:cs="Arial"/>
+          <w:lang w:val="en-US"/>
+        </w:rPr>
+        <w:t xml:space="preserve">300 / 25 = 12, </w:t>
+      </w:r>
+      <w:r>
+        <w:rPr>
+          <w:rFonts w:ascii="Arial" w:hAnsi="Arial" w:cs="Arial"/>
+        </w:rPr>
+        <w:t>Se pueden formar 12 filas completas</w:t>
+      </w:r>
+    </w:p>
+    <w:p>
+      <w:pPr>
+        <w:rPr>
+          <w:rFonts w:ascii="Arial" w:hAnsi="Arial" w:cs="Arial"/>
+        </w:rPr>
+      </w:pPr>
+      <w:r>
+        <w:rPr>
+          <w:rFonts w:ascii="Arial" w:hAnsi="Arial" w:cs="Arial"/>
+          <w:b/>
+          <w:bCs/>
+        </w:rPr>
+        <w:t>7.20)</w:t>
+      </w:r>
+      <w:r>
+        <w:rPr>
+          <w:rFonts w:ascii="Arial" w:hAnsi="Arial" w:cs="Arial"/>
+        </w:rPr>
+        <w:t xml:space="preserve"> Una persona realiza una receta que requiere 3/4 de taza de azúcar y luego agrega 1/3 más. ¿Cuánta cantidad total del ingrediente utilizó?</w:t>
+      </w:r>
+    </w:p>
+    <w:p>
+      <w:pPr>
+        <w:rPr>
+          <w:rFonts w:ascii="Arial" w:hAnsi="Arial" w:cs="Arial"/>
+        </w:rPr>
+      </w:pPr>
+      <w:r>
+        <w:rPr>
+          <w:rFonts w:ascii="Arial" w:hAnsi="Arial" w:cs="Arial"/>
+        </w:rPr>
+        <w:t>Utilizo 1 y media tazas de azúcar.</w:t>
       </w:r>
     </w:p>
     <w:sectPr>

</xml_diff>